<commit_message>
Git switch remote repository
</commit_message>
<xml_diff>
--- a/Git common cmd.docx
+++ b/Git common cmd.docx
@@ -260,562 +260,691 @@
         </w:rPr>
         <w:t>命令创建的分支仅在本地能看到，在远端是查看不到的</w:t>
       </w:r>
+    </w:p>
+    <w:p/>
+    <w:p>
+      <w:r>
+        <w:t>git branch:</w:t>
+      </w:r>
+      <w:r>
+        <w:rPr>
+          <w:rFonts w:hint="eastAsia"/>
+        </w:rPr>
+        <w:t xml:space="preserve"> </w:t>
+      </w:r>
+      <w:r>
+        <w:rPr>
+          <w:rFonts w:hint="eastAsia"/>
+        </w:rPr>
+        <w:t>查看本地分支</w:t>
+      </w:r>
+    </w:p>
+    <w:p>
+      <w:r>
+        <w:rPr>
+          <w:rFonts w:hint="eastAsia"/>
+        </w:rPr>
+        <w:t xml:space="preserve">git branch -r: </w:t>
+      </w:r>
+      <w:r>
+        <w:rPr>
+          <w:rFonts w:hint="eastAsia"/>
+        </w:rPr>
+        <w:t>查看远端分支</w:t>
+      </w:r>
+    </w:p>
+    <w:p/>
+    <w:p>
+      <w:r>
+        <w:t>git</w:t>
+      </w:r>
+      <w:r>
+        <w:rPr>
+          <w:rFonts w:hint="eastAsia"/>
+        </w:rPr>
+        <w:t>版本回退命令：</w:t>
+      </w:r>
+    </w:p>
+    <w:p>
+      <w:r>
+        <w:rPr>
+          <w:rFonts w:hint="eastAsia"/>
+        </w:rPr>
+        <w:t xml:space="preserve">git reset </w:t>
+      </w:r>
+      <w:r>
+        <w:t>–</w:t>
+      </w:r>
+      <w:r>
+        <w:rPr>
+          <w:rFonts w:hint="eastAsia"/>
+        </w:rPr>
+        <w:t xml:space="preserve">hard </w:t>
+      </w:r>
+      <w:r>
+        <w:t>HEAD^</w:t>
+      </w:r>
+    </w:p>
+    <w:p>
+      <w:r>
+        <w:rPr>
+          <w:rFonts w:hint="eastAsia"/>
+        </w:rPr>
+        <w:t>就是可以让版本回退到上一个版本，这样就是原来的代码，但是在回退的过程中</w:t>
+      </w:r>
+      <w:r>
+        <w:rPr>
+          <w:rFonts w:hint="eastAsia"/>
+        </w:rPr>
+        <w:t>，不能同时</w:t>
+      </w:r>
+      <w:r>
+        <w:rPr>
+          <w:rFonts w:hint="eastAsia"/>
+        </w:rPr>
+        <w:t>打开代码的编辑和开发</w:t>
+      </w:r>
+      <w:r>
+        <w:rPr>
+          <w:rFonts w:hint="eastAsia"/>
+        </w:rPr>
+        <w:t>工程</w:t>
+      </w:r>
+    </w:p>
+    <w:p/>
+    <w:p>
+      <w:r>
+        <w:rPr>
+          <w:rFonts w:hint="eastAsia"/>
+        </w:rPr>
+        <w:t>而且一个代码只有回退了，才能打上刚才生成的</w:t>
+      </w:r>
+      <w:r>
+        <w:rPr>
+          <w:rFonts w:hint="eastAsia"/>
+        </w:rPr>
+        <w:t>.patch</w:t>
+      </w:r>
+      <w:r>
+        <w:rPr>
+          <w:rFonts w:hint="eastAsia"/>
+        </w:rPr>
+        <w:t>文件，一个已经打过</w:t>
+      </w:r>
+      <w:r>
+        <w:rPr>
+          <w:rFonts w:hint="eastAsia"/>
+        </w:rPr>
+        <w:t>patch</w:t>
+      </w:r>
+      <w:r>
+        <w:rPr>
+          <w:rFonts w:hint="eastAsia"/>
+        </w:rPr>
+        <w:t>的分支上没有办法再打上相同的</w:t>
+      </w:r>
+      <w:r>
+        <w:t>patch</w:t>
+      </w:r>
+    </w:p>
+    <w:p/>
+    <w:p>
+      <w:r>
+        <w:t xml:space="preserve">git </w:t>
+      </w:r>
+      <w:proofErr w:type="spellStart"/>
+      <w:r>
+        <w:t>reflog</w:t>
+      </w:r>
+      <w:proofErr w:type="spellEnd"/>
+      <w:r>
+        <w:t xml:space="preserve">: </w:t>
+      </w:r>
+      <w:r>
+        <w:rPr>
+          <w:rFonts w:hint="eastAsia"/>
+        </w:rPr>
+        <w:t>显示所有在</w:t>
+      </w:r>
+      <w:r>
+        <w:rPr>
+          <w:rFonts w:hint="eastAsia"/>
+        </w:rPr>
+        <w:t>git</w:t>
+      </w:r>
+      <w:r>
+        <w:rPr>
+          <w:rFonts w:hint="eastAsia"/>
+        </w:rPr>
+        <w:t>上进行的操作</w:t>
+      </w:r>
+      <w:r>
+        <w:rPr>
+          <w:rFonts w:hint="eastAsia"/>
+        </w:rPr>
+        <w:t>和提交的</w:t>
+      </w:r>
+      <w:r>
+        <w:rPr>
+          <w:rFonts w:hint="eastAsia"/>
+        </w:rPr>
+        <w:t>id</w:t>
+      </w:r>
+      <w:r>
+        <w:rPr>
+          <w:rFonts w:hint="eastAsia"/>
+        </w:rPr>
+        <w:t>号</w:t>
+      </w:r>
+    </w:p>
+    <w:p>
+      <w:r>
+        <w:rPr>
+          <w:rFonts w:hint="eastAsia"/>
+        </w:rPr>
+        <w:t>例如：</w:t>
+      </w:r>
+    </w:p>
+    <w:p>
+      <w:r>
+        <w:t xml:space="preserve">$ git </w:t>
+      </w:r>
+      <w:proofErr w:type="spellStart"/>
+      <w:r>
+        <w:t>reflog</w:t>
+      </w:r>
+      <w:proofErr w:type="spellEnd"/>
+    </w:p>
+    <w:p>
+      <w:r>
+        <w:t>1db4a3e HEAD</w:t>
+      </w:r>
+      <w:proofErr w:type="gramStart"/>
+      <w:r>
+        <w:t>@{</w:t>
+      </w:r>
+      <w:proofErr w:type="gramEnd"/>
+      <w:r>
+        <w:t>0}: reset: moving to HEAD^</w:t>
+      </w:r>
+    </w:p>
+    <w:p>
+      <w:r>
+        <w:t>07e77f9 HEAD</w:t>
+      </w:r>
+      <w:proofErr w:type="gramStart"/>
+      <w:r>
+        <w:t>@{</w:t>
+      </w:r>
+      <w:proofErr w:type="gramEnd"/>
+      <w:r>
+        <w:t>1}: am --abort</w:t>
+      </w:r>
+    </w:p>
+    <w:p>
+      <w:r>
+        <w:t>07e77f9 HEAD</w:t>
+      </w:r>
+      <w:proofErr w:type="gramStart"/>
+      <w:r>
+        <w:t>@{</w:t>
+      </w:r>
+      <w:proofErr w:type="gramEnd"/>
+      <w:r>
+        <w:t>2}: commit: Add the third char variable</w:t>
+      </w:r>
+    </w:p>
+    <w:p>
+      <w:r>
+        <w:t>1db4a3e HEAD</w:t>
+      </w:r>
+      <w:proofErr w:type="gramStart"/>
+      <w:r>
+        <w:t>@{</w:t>
+      </w:r>
+      <w:proofErr w:type="gramEnd"/>
+      <w:r>
+        <w:t>3}: checkout: moving from master to PATCH</w:t>
+      </w:r>
+    </w:p>
+    <w:p>
+      <w:r>
+        <w:t>1db4a3e HEAD</w:t>
+      </w:r>
+      <w:proofErr w:type="gramStart"/>
+      <w:r>
+        <w:t>@{</w:t>
+      </w:r>
+      <w:proofErr w:type="gramEnd"/>
+      <w:r>
+        <w:t>4}: commit: Print another char</w:t>
+      </w:r>
+    </w:p>
+    <w:p>
+      <w:r>
+        <w:t>16aebd5 HEAD@{5}: commit: Char Print Test</w:t>
+      </w:r>
+    </w:p>
+    <w:p>
+      <w:r>
+        <w:t>65e3eac HEAD</w:t>
+      </w:r>
+      <w:proofErr w:type="gramStart"/>
+      <w:r>
+        <w:t>@{</w:t>
+      </w:r>
+      <w:proofErr w:type="gramEnd"/>
+      <w:r>
+        <w:t>6}: commit (initial): Struct Test Branch: master</w:t>
+      </w:r>
+    </w:p>
+    <w:p>
+      <w:r>
+        <w:rPr>
+          <w:rFonts w:hint="eastAsia"/>
+        </w:rPr>
+        <w:t>如果说当前</w:t>
+      </w:r>
+      <w:r>
+        <w:rPr>
+          <w:rFonts w:hint="eastAsia"/>
+        </w:rPr>
+        <w:t>head</w:t>
+      </w:r>
+      <w:r>
+        <w:rPr>
+          <w:rFonts w:hint="eastAsia"/>
+        </w:rPr>
+        <w:t>在</w:t>
+      </w:r>
+      <w:r>
+        <w:rPr>
+          <w:rFonts w:hint="eastAsia"/>
+        </w:rPr>
+        <w:t>Print another char</w:t>
+      </w:r>
+      <w:r>
+        <w:rPr>
+          <w:rFonts w:hint="eastAsia"/>
+        </w:rPr>
+        <w:t>的地方，那么这时候如果想前进到</w:t>
+      </w:r>
+      <w:r>
+        <w:rPr>
+          <w:rFonts w:hint="eastAsia"/>
+        </w:rPr>
+        <w:t>Add the third char variable</w:t>
+      </w:r>
+      <w:r>
+        <w:rPr>
+          <w:rFonts w:hint="eastAsia"/>
+        </w:rPr>
+        <w:t>的版本，则需要进行如下命令行的操作：</w:t>
+      </w:r>
+    </w:p>
+    <w:p>
+      <w:r>
+        <w:t>git reset –hard 07e77f9</w:t>
+      </w:r>
+    </w:p>
+    <w:p>
+      <w:pPr>
+        <w:rPr>
+          <w:lang w:val="fr-FR"/>
+        </w:rPr>
+      </w:pPr>
+      <w:r>
+        <w:rPr>
+          <w:rFonts w:hint="eastAsia"/>
+        </w:rPr>
+        <w:t>再</w:t>
+      </w:r>
+      <w:r>
+        <w:rPr>
+          <w:rFonts w:hint="eastAsia"/>
+          <w:lang w:val="fr-FR"/>
+        </w:rPr>
+        <w:t>git log</w:t>
+      </w:r>
+      <w:r>
+        <w:rPr>
+          <w:rFonts w:hint="eastAsia"/>
+        </w:rPr>
+        <w:t>一下</w:t>
+      </w:r>
+      <w:r>
+        <w:rPr>
+          <w:rFonts w:hint="eastAsia"/>
+          <w:lang w:val="fr-FR"/>
+        </w:rPr>
+        <w:t>，</w:t>
+      </w:r>
+      <w:r>
+        <w:rPr>
+          <w:rFonts w:hint="eastAsia"/>
+        </w:rPr>
+        <w:t>就可以看到</w:t>
+      </w:r>
+      <w:r>
+        <w:rPr>
+          <w:rFonts w:hint="eastAsia"/>
+          <w:lang w:val="fr-FR"/>
+        </w:rPr>
+        <w:t>前进到了最新版本</w:t>
+      </w:r>
+    </w:p>
+    <w:p>
+      <w:pPr>
+        <w:rPr>
+          <w:lang w:val="fr-FR"/>
+        </w:rPr>
+      </w:pPr>
+    </w:p>
+    <w:p>
+      <w:pPr>
+        <w:rPr>
+          <w:lang w:val="fr-FR"/>
+        </w:rPr>
+      </w:pPr>
+      <w:r>
+        <w:rPr>
+          <w:lang w:val="fr-FR"/>
+        </w:rPr>
+        <w:t>git show</w:t>
+      </w:r>
+      <w:r>
+        <w:rPr>
+          <w:rFonts w:hint="eastAsia"/>
+          <w:lang w:val="fr-FR"/>
+        </w:rPr>
+        <w:t>可以显示当前在</w:t>
+      </w:r>
+      <w:r>
+        <w:rPr>
+          <w:rFonts w:hint="eastAsia"/>
+          <w:lang w:val="fr-FR"/>
+        </w:rPr>
+        <w:t>这个提交版本的情况下文件的具体内容</w:t>
+      </w:r>
+    </w:p>
+    <w:p>
+      <w:pPr>
+        <w:rPr>
+          <w:lang w:val="fr-FR"/>
+        </w:rPr>
+      </w:pPr>
+    </w:p>
+    <w:p>
+      <w:pPr>
+        <w:rPr>
+          <w:lang w:val="fr-FR"/>
+        </w:rPr>
+      </w:pPr>
+      <w:r>
+        <w:rPr>
+          <w:rFonts w:hint="eastAsia"/>
+          <w:lang w:val="fr-FR"/>
+        </w:rPr>
+        <w:t xml:space="preserve">git </w:t>
+      </w:r>
+      <w:proofErr w:type="spellStart"/>
+      <w:r>
+        <w:rPr>
+          <w:rFonts w:hint="eastAsia"/>
+          <w:lang w:val="fr-FR"/>
+        </w:rPr>
+        <w:t>apply</w:t>
+      </w:r>
+      <w:proofErr w:type="spellEnd"/>
+      <w:r>
+        <w:rPr>
+          <w:rFonts w:hint="eastAsia"/>
+          <w:lang w:val="fr-FR"/>
+        </w:rPr>
+        <w:t xml:space="preserve"> *.patch</w:t>
+      </w:r>
+      <w:r>
+        <w:rPr>
+          <w:rFonts w:hint="eastAsia"/>
+          <w:lang w:val="fr-FR"/>
+        </w:rPr>
+        <w:t>命令：</w:t>
+      </w:r>
+    </w:p>
+    <w:p>
+      <w:pPr>
+        <w:rPr>
+          <w:lang w:val="fr-FR"/>
+        </w:rPr>
+      </w:pPr>
+      <w:r>
+        <w:rPr>
+          <w:rFonts w:hint="eastAsia"/>
+          <w:lang w:val="fr-FR"/>
+        </w:rPr>
+        <w:t>在执行以后，只是在本地打上了一个</w:t>
+      </w:r>
+      <w:r>
+        <w:rPr>
+          <w:rFonts w:hint="eastAsia"/>
+          <w:lang w:val="fr-FR"/>
+        </w:rPr>
+        <w:t>patch</w:t>
+      </w:r>
+      <w:r>
+        <w:rPr>
+          <w:rFonts w:hint="eastAsia"/>
+          <w:lang w:val="fr-FR"/>
+        </w:rPr>
+        <w:t>，这时候需要重新执行</w:t>
+      </w:r>
+      <w:r>
+        <w:rPr>
+          <w:rFonts w:hint="eastAsia"/>
+          <w:lang w:val="fr-FR"/>
+        </w:rPr>
+        <w:t xml:space="preserve">git </w:t>
+      </w:r>
+      <w:proofErr w:type="spellStart"/>
+      <w:r>
+        <w:rPr>
+          <w:rFonts w:hint="eastAsia"/>
+          <w:lang w:val="fr-FR"/>
+        </w:rPr>
+        <w:t>add</w:t>
+      </w:r>
+      <w:proofErr w:type="spellEnd"/>
+      <w:r>
+        <w:rPr>
+          <w:rFonts w:hint="eastAsia"/>
+          <w:lang w:val="fr-FR"/>
+        </w:rPr>
+        <w:t xml:space="preserve"> *.file</w:t>
+      </w:r>
+      <w:r>
+        <w:rPr>
+          <w:rFonts w:hint="eastAsia"/>
+          <w:lang w:val="fr-FR"/>
+        </w:rPr>
+        <w:t>和</w:t>
+      </w:r>
+      <w:r>
+        <w:rPr>
+          <w:rFonts w:hint="eastAsia"/>
+          <w:lang w:val="fr-FR"/>
+        </w:rPr>
+        <w:t>git commit</w:t>
+      </w:r>
+      <w:r>
+        <w:rPr>
+          <w:rFonts w:hint="eastAsia"/>
+          <w:lang w:val="fr-FR"/>
+        </w:rPr>
+        <w:t>才能在本地库中更改生效，然后再</w:t>
+      </w:r>
+      <w:r>
+        <w:rPr>
+          <w:rFonts w:hint="eastAsia"/>
+          <w:lang w:val="fr-FR"/>
+        </w:rPr>
+        <w:t>push</w:t>
+      </w:r>
+      <w:r>
+        <w:rPr>
+          <w:rFonts w:hint="eastAsia"/>
+          <w:lang w:val="fr-FR"/>
+        </w:rPr>
+        <w:t>这个文件才能在远端仓库中生效</w:t>
+      </w:r>
+    </w:p>
+    <w:p>
+      <w:pPr>
+        <w:rPr>
+          <w:lang w:val="fr-FR"/>
+        </w:rPr>
+      </w:pPr>
+    </w:p>
+    <w:p>
+      <w:pPr>
+        <w:rPr>
+          <w:lang w:val="fr-FR"/>
+        </w:rPr>
+      </w:pPr>
+      <w:r>
+        <w:rPr>
+          <w:rFonts w:hint="eastAsia"/>
+          <w:lang w:val="fr-FR"/>
+        </w:rPr>
+        <w:t>Git</w:t>
+      </w:r>
+      <w:r>
+        <w:rPr>
+          <w:rFonts w:hint="eastAsia"/>
+          <w:lang w:val="fr-FR"/>
+        </w:rPr>
+        <w:t>切换远端仓库的命令：</w:t>
+      </w:r>
+    </w:p>
+    <w:p>
+      <w:pPr>
+        <w:rPr>
+          <w:rFonts w:hint="eastAsia"/>
+          <w:lang w:val="fr-FR"/>
+        </w:rPr>
+      </w:pPr>
+      <w:r>
+        <w:rPr>
+          <w:rFonts w:hint="eastAsia"/>
+          <w:lang w:val="fr-FR"/>
+        </w:rPr>
+        <w:lastRenderedPageBreak/>
+        <w:t>查看当前连接到的远端仓库</w:t>
+      </w:r>
+    </w:p>
+    <w:p>
+      <w:pPr>
+        <w:rPr>
+          <w:rFonts w:hint="eastAsia"/>
+        </w:rPr>
+      </w:pPr>
+      <w:r>
+        <w:t>g</w:t>
+      </w:r>
+      <w:r>
+        <w:rPr>
+          <w:rFonts w:hint="eastAsia"/>
+        </w:rPr>
+        <w:t xml:space="preserve">it </w:t>
+      </w:r>
+      <w:r>
+        <w:t>remote -v</w:t>
+      </w:r>
+    </w:p>
+    <w:p>
+      <w:proofErr w:type="gramStart"/>
+      <w:r>
+        <w:t>origin  https://github.com/BellaZhong/DeepLearningGit.git</w:t>
+      </w:r>
+      <w:proofErr w:type="gramEnd"/>
+      <w:r>
+        <w:t xml:space="preserve"> (fetch)</w:t>
+      </w:r>
+    </w:p>
+    <w:p>
+      <w:proofErr w:type="gramStart"/>
+      <w:r>
+        <w:t>origin  https://github.com/BellaZhong/DeepLearningGit.git</w:t>
+      </w:r>
+      <w:proofErr w:type="gramEnd"/>
+      <w:r>
+        <w:t xml:space="preserve"> (push)</w:t>
+      </w:r>
+    </w:p>
+    <w:p/>
+    <w:p>
+      <w:r>
+        <w:rPr>
+          <w:rFonts w:hint="eastAsia"/>
+        </w:rPr>
+        <w:t>切换远端仓库：</w:t>
+      </w:r>
+    </w:p>
+    <w:p>
+      <w:r>
+        <w:t>git remote set-</w:t>
+      </w:r>
+      <w:proofErr w:type="spellStart"/>
+      <w:r>
+        <w:t>url</w:t>
+      </w:r>
+      <w:proofErr w:type="spellEnd"/>
+      <w:r>
+        <w:t xml:space="preserve"> origin </w:t>
+      </w:r>
+      <w:hyperlink r:id="rId4" w:history="1">
+        <w:r>
+          <w:rPr>
+            <w:rStyle w:val="Hyperlink"/>
+          </w:rPr>
+          <w:t>https://github.com/BellaZhong/BellaZhong.github.io</w:t>
+        </w:r>
+      </w:hyperlink>
+    </w:p>
+    <w:p/>
+    <w:p>
+      <w:r>
+        <w:rPr>
+          <w:rFonts w:hint="eastAsia"/>
+        </w:rPr>
+        <w:t>再次查看，就已经切换到了新的远端仓库</w:t>
+      </w:r>
+    </w:p>
+    <w:p>
+      <w:r>
+        <w:t>$ git remote -v</w:t>
+      </w:r>
+    </w:p>
+    <w:p>
+      <w:proofErr w:type="gramStart"/>
+      <w:r>
+        <w:t>origin  https://github.com/BellaZhong/BellaZhong.github.io</w:t>
+      </w:r>
+      <w:proofErr w:type="gramEnd"/>
+      <w:r>
+        <w:t xml:space="preserve"> (fetch)</w:t>
+      </w:r>
+    </w:p>
+    <w:p>
+      <w:pPr>
+        <w:rPr>
+          <w:rFonts w:hint="eastAsia"/>
+        </w:rPr>
+      </w:pPr>
+      <w:r>
+        <w:t>origin  https://github.com/BellaZhong/BellaZhong.github.io (push)</w:t>
+      </w:r>
       <w:bookmarkStart w:id="0" w:name="_GoBack"/>
       <w:bookmarkEnd w:id="0"/>
-    </w:p>
-    <w:p/>
-    <w:p>
-      <w:r>
-        <w:t>git branch:</w:t>
-      </w:r>
-      <w:r>
-        <w:rPr>
-          <w:rFonts w:hint="eastAsia"/>
-        </w:rPr>
-        <w:t xml:space="preserve"> </w:t>
-      </w:r>
-      <w:r>
-        <w:rPr>
-          <w:rFonts w:hint="eastAsia"/>
-        </w:rPr>
-        <w:t>查看本地分支</w:t>
-      </w:r>
-    </w:p>
-    <w:p>
-      <w:r>
-        <w:rPr>
-          <w:rFonts w:hint="eastAsia"/>
-        </w:rPr>
-        <w:t xml:space="preserve">git branch -r: </w:t>
-      </w:r>
-      <w:r>
-        <w:rPr>
-          <w:rFonts w:hint="eastAsia"/>
-        </w:rPr>
-        <w:t>查看远端分支</w:t>
-      </w:r>
-    </w:p>
-    <w:p/>
-    <w:p>
-      <w:r>
-        <w:t>git</w:t>
-      </w:r>
-      <w:r>
-        <w:rPr>
-          <w:rFonts w:hint="eastAsia"/>
-        </w:rPr>
-        <w:t>版本回退命令：</w:t>
-      </w:r>
-    </w:p>
-    <w:p>
-      <w:r>
-        <w:rPr>
-          <w:rFonts w:hint="eastAsia"/>
-        </w:rPr>
-        <w:t xml:space="preserve">git reset </w:t>
-      </w:r>
-      <w:r>
-        <w:t>–</w:t>
-      </w:r>
-      <w:r>
-        <w:rPr>
-          <w:rFonts w:hint="eastAsia"/>
-        </w:rPr>
-        <w:t xml:space="preserve">hard </w:t>
-      </w:r>
-      <w:r>
-        <w:t>HEAD^</w:t>
-      </w:r>
-    </w:p>
-    <w:p>
-      <w:r>
-        <w:rPr>
-          <w:rFonts w:hint="eastAsia"/>
-        </w:rPr>
-        <w:t>就是可以让版本回退到上一个版本，这样就是原来的代码，但是在回退的过程中</w:t>
-      </w:r>
-      <w:r>
-        <w:rPr>
-          <w:rFonts w:hint="eastAsia"/>
-        </w:rPr>
-        <w:t>，不能同时</w:t>
-      </w:r>
-      <w:r>
-        <w:rPr>
-          <w:rFonts w:hint="eastAsia"/>
-        </w:rPr>
-        <w:t>打开代码的编辑和开发</w:t>
-      </w:r>
-      <w:r>
-        <w:rPr>
-          <w:rFonts w:hint="eastAsia"/>
-        </w:rPr>
-        <w:t>工程</w:t>
-      </w:r>
-    </w:p>
-    <w:p/>
-    <w:p>
-      <w:r>
-        <w:rPr>
-          <w:rFonts w:hint="eastAsia"/>
-        </w:rPr>
-        <w:t>而且一个代码只有回退了，才能打上刚才生成的</w:t>
-      </w:r>
-      <w:r>
-        <w:rPr>
-          <w:rFonts w:hint="eastAsia"/>
-        </w:rPr>
-        <w:t>.patch</w:t>
-      </w:r>
-      <w:r>
-        <w:rPr>
-          <w:rFonts w:hint="eastAsia"/>
-        </w:rPr>
-        <w:t>文件，一个已经打过</w:t>
-      </w:r>
-      <w:r>
-        <w:rPr>
-          <w:rFonts w:hint="eastAsia"/>
-        </w:rPr>
-        <w:t>patch</w:t>
-      </w:r>
-      <w:r>
-        <w:rPr>
-          <w:rFonts w:hint="eastAsia"/>
-        </w:rPr>
-        <w:t>的分支上没有办法再打上相同的</w:t>
-      </w:r>
-      <w:r>
-        <w:t>patch</w:t>
-      </w:r>
-    </w:p>
-    <w:p/>
-    <w:p>
-      <w:r>
-        <w:lastRenderedPageBreak/>
-        <w:t xml:space="preserve">git </w:t>
-      </w:r>
-      <w:proofErr w:type="spellStart"/>
-      <w:r>
-        <w:t>reflog</w:t>
-      </w:r>
-      <w:proofErr w:type="spellEnd"/>
-      <w:r>
-        <w:t xml:space="preserve">: </w:t>
-      </w:r>
-      <w:r>
-        <w:rPr>
-          <w:rFonts w:hint="eastAsia"/>
-        </w:rPr>
-        <w:t>显示所有在</w:t>
-      </w:r>
-      <w:r>
-        <w:rPr>
-          <w:rFonts w:hint="eastAsia"/>
-        </w:rPr>
-        <w:t>git</w:t>
-      </w:r>
-      <w:r>
-        <w:rPr>
-          <w:rFonts w:hint="eastAsia"/>
-        </w:rPr>
-        <w:t>上进行的操作</w:t>
-      </w:r>
-      <w:r>
-        <w:rPr>
-          <w:rFonts w:hint="eastAsia"/>
-        </w:rPr>
-        <w:t>和提交的</w:t>
-      </w:r>
-      <w:r>
-        <w:rPr>
-          <w:rFonts w:hint="eastAsia"/>
-        </w:rPr>
-        <w:t>id</w:t>
-      </w:r>
-      <w:r>
-        <w:rPr>
-          <w:rFonts w:hint="eastAsia"/>
-        </w:rPr>
-        <w:t>号</w:t>
-      </w:r>
-    </w:p>
-    <w:p>
-      <w:r>
-        <w:rPr>
-          <w:rFonts w:hint="eastAsia"/>
-        </w:rPr>
-        <w:t>例如：</w:t>
-      </w:r>
-    </w:p>
-    <w:p>
-      <w:r>
-        <w:t xml:space="preserve">$ git </w:t>
-      </w:r>
-      <w:proofErr w:type="spellStart"/>
-      <w:r>
-        <w:t>reflog</w:t>
-      </w:r>
-      <w:proofErr w:type="spellEnd"/>
-    </w:p>
-    <w:p>
-      <w:r>
-        <w:t>1db4a3e HEAD</w:t>
-      </w:r>
-      <w:proofErr w:type="gramStart"/>
-      <w:r>
-        <w:t>@{</w:t>
-      </w:r>
-      <w:proofErr w:type="gramEnd"/>
-      <w:r>
-        <w:t>0}: reset: moving to HEAD^</w:t>
-      </w:r>
-    </w:p>
-    <w:p>
-      <w:r>
-        <w:t>07e77f9 HEAD</w:t>
-      </w:r>
-      <w:proofErr w:type="gramStart"/>
-      <w:r>
-        <w:t>@{</w:t>
-      </w:r>
-      <w:proofErr w:type="gramEnd"/>
-      <w:r>
-        <w:t>1}: am --abort</w:t>
-      </w:r>
-    </w:p>
-    <w:p>
-      <w:r>
-        <w:t>07e77f9 HEAD</w:t>
-      </w:r>
-      <w:proofErr w:type="gramStart"/>
-      <w:r>
-        <w:t>@{</w:t>
-      </w:r>
-      <w:proofErr w:type="gramEnd"/>
-      <w:r>
-        <w:t>2}: commit: Add the third char variable</w:t>
-      </w:r>
-    </w:p>
-    <w:p>
-      <w:r>
-        <w:t>1db4a3e HEAD</w:t>
-      </w:r>
-      <w:proofErr w:type="gramStart"/>
-      <w:r>
-        <w:t>@{</w:t>
-      </w:r>
-      <w:proofErr w:type="gramEnd"/>
-      <w:r>
-        <w:t>3}: checkout: moving from master to PATCH</w:t>
-      </w:r>
-    </w:p>
-    <w:p>
-      <w:r>
-        <w:t>1db4a3e HEAD</w:t>
-      </w:r>
-      <w:proofErr w:type="gramStart"/>
-      <w:r>
-        <w:t>@{</w:t>
-      </w:r>
-      <w:proofErr w:type="gramEnd"/>
-      <w:r>
-        <w:t>4}: commit: Print another char</w:t>
-      </w:r>
-    </w:p>
-    <w:p>
-      <w:r>
-        <w:t>16aebd5 HEAD</w:t>
-      </w:r>
-      <w:proofErr w:type="gramStart"/>
-      <w:r>
-        <w:t>@{</w:t>
-      </w:r>
-      <w:proofErr w:type="gramEnd"/>
-      <w:r>
-        <w:t>5}: commit: Char Print Test</w:t>
-      </w:r>
-    </w:p>
-    <w:p>
-      <w:r>
-        <w:t>65e3eac HEAD</w:t>
-      </w:r>
-      <w:proofErr w:type="gramStart"/>
-      <w:r>
-        <w:t>@{</w:t>
-      </w:r>
-      <w:proofErr w:type="gramEnd"/>
-      <w:r>
-        <w:t>6}: commit (initial): Struct Test Branch: master</w:t>
-      </w:r>
-    </w:p>
-    <w:p>
-      <w:r>
-        <w:rPr>
-          <w:rFonts w:hint="eastAsia"/>
-        </w:rPr>
-        <w:t>如果说当前</w:t>
-      </w:r>
-      <w:r>
-        <w:rPr>
-          <w:rFonts w:hint="eastAsia"/>
-        </w:rPr>
-        <w:t>head</w:t>
-      </w:r>
-      <w:r>
-        <w:rPr>
-          <w:rFonts w:hint="eastAsia"/>
-        </w:rPr>
-        <w:t>在</w:t>
-      </w:r>
-      <w:r>
-        <w:rPr>
-          <w:rFonts w:hint="eastAsia"/>
-        </w:rPr>
-        <w:t>Print another char</w:t>
-      </w:r>
-      <w:r>
-        <w:rPr>
-          <w:rFonts w:hint="eastAsia"/>
-        </w:rPr>
-        <w:t>的地方，那么这时候如果想前进到</w:t>
-      </w:r>
-      <w:r>
-        <w:rPr>
-          <w:rFonts w:hint="eastAsia"/>
-        </w:rPr>
-        <w:t>Add the third char variable</w:t>
-      </w:r>
-      <w:r>
-        <w:rPr>
-          <w:rFonts w:hint="eastAsia"/>
-        </w:rPr>
-        <w:t>的版本，则需要进行如下命令行的操作：</w:t>
-      </w:r>
-    </w:p>
-    <w:p>
-      <w:r>
-        <w:t>git reset –hard 07e77f9</w:t>
-      </w:r>
-    </w:p>
-    <w:p>
-      <w:pPr>
-        <w:rPr>
-          <w:lang w:val="fr-FR"/>
-        </w:rPr>
-      </w:pPr>
-      <w:r>
-        <w:rPr>
-          <w:rFonts w:hint="eastAsia"/>
-        </w:rPr>
-        <w:t>再</w:t>
-      </w:r>
-      <w:r>
-        <w:rPr>
-          <w:rFonts w:hint="eastAsia"/>
-          <w:lang w:val="fr-FR"/>
-        </w:rPr>
-        <w:t>git log</w:t>
-      </w:r>
-      <w:r>
-        <w:rPr>
-          <w:rFonts w:hint="eastAsia"/>
-        </w:rPr>
-        <w:t>一下</w:t>
-      </w:r>
-      <w:r>
-        <w:rPr>
-          <w:rFonts w:hint="eastAsia"/>
-          <w:lang w:val="fr-FR"/>
-        </w:rPr>
-        <w:t>，</w:t>
-      </w:r>
-      <w:r>
-        <w:rPr>
-          <w:rFonts w:hint="eastAsia"/>
-        </w:rPr>
-        <w:t>就可以看到</w:t>
-      </w:r>
-      <w:r>
-        <w:rPr>
-          <w:rFonts w:hint="eastAsia"/>
-          <w:lang w:val="fr-FR"/>
-        </w:rPr>
-        <w:t>前进到了最新版本</w:t>
-      </w:r>
-    </w:p>
-    <w:p>
-      <w:pPr>
-        <w:rPr>
-          <w:lang w:val="fr-FR"/>
-        </w:rPr>
-      </w:pPr>
-    </w:p>
-    <w:p>
-      <w:pPr>
-        <w:rPr>
-          <w:lang w:val="fr-FR"/>
-        </w:rPr>
-      </w:pPr>
-      <w:r>
-        <w:rPr>
-          <w:lang w:val="fr-FR"/>
-        </w:rPr>
-        <w:t>git show</w:t>
-      </w:r>
-      <w:r>
-        <w:rPr>
-          <w:rFonts w:hint="eastAsia"/>
-          <w:lang w:val="fr-FR"/>
-        </w:rPr>
-        <w:t>可以显示当前在</w:t>
-      </w:r>
-      <w:r>
-        <w:rPr>
-          <w:rFonts w:hint="eastAsia"/>
-          <w:lang w:val="fr-FR"/>
-        </w:rPr>
-        <w:t>这个提交版本的情况下文件的具体内容</w:t>
-      </w:r>
-    </w:p>
-    <w:p>
-      <w:pPr>
-        <w:rPr>
-          <w:lang w:val="fr-FR"/>
-        </w:rPr>
-      </w:pPr>
-    </w:p>
-    <w:p>
-      <w:pPr>
-        <w:rPr>
-          <w:lang w:val="fr-FR"/>
-        </w:rPr>
-      </w:pPr>
-      <w:r>
-        <w:rPr>
-          <w:rFonts w:hint="eastAsia"/>
-          <w:lang w:val="fr-FR"/>
-        </w:rPr>
-        <w:t xml:space="preserve">git </w:t>
-      </w:r>
-      <w:proofErr w:type="spellStart"/>
-      <w:r>
-        <w:rPr>
-          <w:rFonts w:hint="eastAsia"/>
-          <w:lang w:val="fr-FR"/>
-        </w:rPr>
-        <w:t>apply</w:t>
-      </w:r>
-      <w:proofErr w:type="spellEnd"/>
-      <w:r>
-        <w:rPr>
-          <w:rFonts w:hint="eastAsia"/>
-          <w:lang w:val="fr-FR"/>
-        </w:rPr>
-        <w:t xml:space="preserve"> *.patch</w:t>
-      </w:r>
-      <w:r>
-        <w:rPr>
-          <w:rFonts w:hint="eastAsia"/>
-          <w:lang w:val="fr-FR"/>
-        </w:rPr>
-        <w:t>命令：</w:t>
-      </w:r>
-    </w:p>
-    <w:p>
-      <w:pPr>
-        <w:rPr>
-          <w:rFonts w:hint="eastAsia"/>
-          <w:lang w:val="fr-FR"/>
-        </w:rPr>
-      </w:pPr>
-      <w:r>
-        <w:rPr>
-          <w:rFonts w:hint="eastAsia"/>
-          <w:lang w:val="fr-FR"/>
-        </w:rPr>
-        <w:t>在执行以后，只是在本地打上了一个</w:t>
-      </w:r>
-      <w:r>
-        <w:rPr>
-          <w:rFonts w:hint="eastAsia"/>
-          <w:lang w:val="fr-FR"/>
-        </w:rPr>
-        <w:t>patch</w:t>
-      </w:r>
-      <w:r>
-        <w:rPr>
-          <w:rFonts w:hint="eastAsia"/>
-          <w:lang w:val="fr-FR"/>
-        </w:rPr>
-        <w:t>，这时候需要重新执行</w:t>
-      </w:r>
-      <w:r>
-        <w:rPr>
-          <w:rFonts w:hint="eastAsia"/>
-          <w:lang w:val="fr-FR"/>
-        </w:rPr>
-        <w:t xml:space="preserve">git </w:t>
-      </w:r>
-      <w:proofErr w:type="spellStart"/>
-      <w:r>
-        <w:rPr>
-          <w:rFonts w:hint="eastAsia"/>
-          <w:lang w:val="fr-FR"/>
-        </w:rPr>
-        <w:t>add</w:t>
-      </w:r>
-      <w:proofErr w:type="spellEnd"/>
-      <w:r>
-        <w:rPr>
-          <w:rFonts w:hint="eastAsia"/>
-          <w:lang w:val="fr-FR"/>
-        </w:rPr>
-        <w:t xml:space="preserve"> *.file</w:t>
-      </w:r>
-      <w:r>
-        <w:rPr>
-          <w:rFonts w:hint="eastAsia"/>
-          <w:lang w:val="fr-FR"/>
-        </w:rPr>
-        <w:t>和</w:t>
-      </w:r>
-      <w:r>
-        <w:rPr>
-          <w:rFonts w:hint="eastAsia"/>
-          <w:lang w:val="fr-FR"/>
-        </w:rPr>
-        <w:t>git commit</w:t>
-      </w:r>
-      <w:r>
-        <w:rPr>
-          <w:rFonts w:hint="eastAsia"/>
-          <w:lang w:val="fr-FR"/>
-        </w:rPr>
-        <w:t>才能在本地库中更改生效，然后再</w:t>
-      </w:r>
-      <w:r>
-        <w:rPr>
-          <w:rFonts w:hint="eastAsia"/>
-          <w:lang w:val="fr-FR"/>
-        </w:rPr>
-        <w:t>push</w:t>
-      </w:r>
-      <w:r>
-        <w:rPr>
-          <w:rFonts w:hint="eastAsia"/>
-          <w:lang w:val="fr-FR"/>
-        </w:rPr>
-        <w:t>这个文件才能在远端仓库中生效</w:t>
-      </w:r>
-    </w:p>
-    <w:p>
-      <w:pPr>
-        <w:rPr>
-          <w:rFonts w:hint="eastAsia"/>
-          <w:lang w:val="fr-FR"/>
-        </w:rPr>
-      </w:pPr>
     </w:p>
     <w:sectPr>
       <w:pgSz w:w="12240" w:h="15840"/>
@@ -950,6 +1079,7 @@
     <w:lsdException w:name="HTML Sample" w:semiHidden="1" w:unhideWhenUsed="1"/>
     <w:lsdException w:name="HTML Typewriter" w:semiHidden="1" w:unhideWhenUsed="1"/>
     <w:lsdException w:name="HTML Variable" w:semiHidden="1" w:unhideWhenUsed="1"/>
+    <w:lsdException w:name="Normal Table" w:semiHidden="1" w:unhideWhenUsed="1"/>
     <w:lsdException w:name="annotation subject" w:semiHidden="1" w:unhideWhenUsed="1"/>
     <w:lsdException w:name="No List" w:semiHidden="1" w:unhideWhenUsed="1"/>
     <w:lsdException w:name="Outline List 1" w:semiHidden="1" w:unhideWhenUsed="1"/>
@@ -996,8 +1126,10 @@
     <w:lsdException w:name="Table Subtle 2" w:semiHidden="1" w:unhideWhenUsed="1"/>
     <w:lsdException w:name="Table Web 1" w:semiHidden="1" w:unhideWhenUsed="1"/>
     <w:lsdException w:name="Table Web 2" w:semiHidden="1" w:unhideWhenUsed="1"/>
+    <w:lsdException w:name="Table Web 3" w:semiHidden="1" w:unhideWhenUsed="1"/>
     <w:lsdException w:name="Balloon Text" w:semiHidden="1" w:unhideWhenUsed="1"/>
     <w:lsdException w:name="Table Grid" w:uiPriority="39"/>
+    <w:lsdException w:name="Table Theme" w:semiHidden="1" w:unhideWhenUsed="1"/>
     <w:lsdException w:name="Placeholder Text" w:semiHidden="1"/>
     <w:lsdException w:name="No Spacing" w:uiPriority="1" w:qFormat="1"/>
     <w:lsdException w:name="Light Shading" w:uiPriority="60"/>
@@ -1248,6 +1380,29 @@
     <w:uiPriority w:val="99"/>
     <w:semiHidden/>
     <w:unhideWhenUsed/>
+  </w:style>
+  <w:style w:type="character" w:styleId="Hyperlink">
+    <w:name w:val="Hyperlink"/>
+    <w:basedOn w:val="DefaultParagraphFont"/>
+    <w:uiPriority w:val="99"/>
+    <w:unhideWhenUsed/>
+    <w:rsid w:val="001378A5"/>
+    <w:rPr>
+      <w:color w:val="0563C1" w:themeColor="hyperlink"/>
+      <w:u w:val="single"/>
+    </w:rPr>
+  </w:style>
+  <w:style w:type="character" w:styleId="UnresolvedMention">
+    <w:name w:val="Unresolved Mention"/>
+    <w:basedOn w:val="DefaultParagraphFont"/>
+    <w:uiPriority w:val="99"/>
+    <w:semiHidden/>
+    <w:unhideWhenUsed/>
+    <w:rsid w:val="001378A5"/>
+    <w:rPr>
+      <w:color w:val="808080"/>
+      <w:shd w:val="clear" w:color="auto" w:fill="E6E6E6"/>
+    </w:rPr>
   </w:style>
 </w:styles>
 </file>

</xml_diff>